<commit_message>
subiendo pdf a la carpera segunda entrega
</commit_message>
<xml_diff>
--- a/Mis_Recursos/Informe_Proyecto_Final.docx
+++ b/Mis_Recursos/Informe_Proyecto_Final.docx
@@ -4809,22 +4809,22 @@
       <w:r>
         <w:lastRenderedPageBreak/>
         <w:drawing>
-          <wp:anchor distT="0" distB="0" distL="114300" distR="114300" simplePos="0" relativeHeight="251682816" behindDoc="1" locked="0" layoutInCell="1" allowOverlap="1" wp14:anchorId="6853D77C" wp14:editId="284F6450">
+          <wp:anchor distT="0" distB="0" distL="114300" distR="114300" simplePos="0" relativeHeight="251682816" behindDoc="1" locked="0" layoutInCell="1" allowOverlap="1" wp14:anchorId="6853D77C" wp14:editId="1CC5C262">
             <wp:simplePos x="0" y="0"/>
             <wp:positionH relativeFrom="column">
-              <wp:posOffset>-3810</wp:posOffset>
+              <wp:posOffset>81915</wp:posOffset>
             </wp:positionH>
             <wp:positionV relativeFrom="paragraph">
-              <wp:posOffset>681355</wp:posOffset>
+              <wp:posOffset>738505</wp:posOffset>
             </wp:positionV>
-            <wp:extent cx="5400040" cy="5871845"/>
-            <wp:effectExtent l="0" t="0" r="0" b="0"/>
+            <wp:extent cx="5257800" cy="5307965"/>
+            <wp:effectExtent l="0" t="0" r="0" b="6985"/>
             <wp:wrapTight wrapText="bothSides">
               <wp:wrapPolygon edited="0">
                 <wp:start x="0" y="0"/>
-                <wp:lineTo x="0" y="21514"/>
-                <wp:lineTo x="21488" y="21514"/>
-                <wp:lineTo x="21488" y="0"/>
+                <wp:lineTo x="0" y="21551"/>
+                <wp:lineTo x="21522" y="21551"/>
+                <wp:lineTo x="21522" y="0"/>
                 <wp:lineTo x="0" y="0"/>
               </wp:wrapPolygon>
             </wp:wrapTight>
@@ -4854,7 +4854,7 @@
                   <pic:spPr>
                     <a:xfrm>
                       <a:off x="0" y="0"/>
-                      <a:ext cx="5400040" cy="5871845"/>
+                      <a:ext cx="5257800" cy="5307965"/>
                     </a:xfrm>
                     <a:prstGeom prst="rect">
                       <a:avLst/>
@@ -4863,6 +4863,12 @@
                 </pic:pic>
               </a:graphicData>
             </a:graphic>
+            <wp14:sizeRelH relativeFrom="margin">
+              <wp14:pctWidth>0</wp14:pctWidth>
+            </wp14:sizeRelH>
+            <wp14:sizeRelV relativeFrom="margin">
+              <wp14:pctHeight>0</wp14:pctHeight>
+            </wp14:sizeRelV>
           </wp:anchor>
         </w:drawing>
       </w:r>
@@ -5221,7 +5227,6 @@
           <w:szCs w:val="20"/>
           <w:lang w:val="es-ES"/>
         </w:rPr>
-        <w:lastRenderedPageBreak/>
         <w:t>USE</w:t>
       </w:r>
       <w:r>
@@ -5277,6 +5282,7 @@
           <w:sz w:val="20"/>
           <w:szCs w:val="20"/>
         </w:rPr>
+        <w:lastRenderedPageBreak/>
         <w:t xml:space="preserve">7.2 </w:t>
       </w:r>
       <w:r>
@@ -8038,7 +8044,6 @@
           <w:szCs w:val="20"/>
           <w:lang w:val="es-ES"/>
         </w:rPr>
-        <w:lastRenderedPageBreak/>
         <w:t xml:space="preserve">    </w:t>
       </w:r>
       <w:r>
@@ -8329,6 +8334,7 @@
           <w:szCs w:val="20"/>
           <w:lang w:val="en-US"/>
         </w:rPr>
+        <w:lastRenderedPageBreak/>
         <w:t>);</w:t>
       </w:r>
     </w:p>
@@ -11921,7 +11927,6 @@
           <w:szCs w:val="18"/>
           <w:lang w:val="es-ES"/>
         </w:rPr>
-        <w:lastRenderedPageBreak/>
         <w:t>(</w:t>
       </w:r>
       <w:r>
@@ -12112,6 +12117,7 @@
           <w:szCs w:val="18"/>
           <w:lang w:val="es-ES"/>
         </w:rPr>
+        <w:lastRenderedPageBreak/>
         <w:t>INSERT</w:t>
       </w:r>
       <w:r>
@@ -17341,7 +17347,6 @@
           <w:szCs w:val="18"/>
           <w:lang w:val="es-ES"/>
         </w:rPr>
-        <w:lastRenderedPageBreak/>
         <w:t>(</w:t>
       </w:r>
       <w:r>
@@ -17762,6 +17767,7 @@
           <w:szCs w:val="18"/>
           <w:lang w:val="es-ES"/>
         </w:rPr>
+        <w:lastRenderedPageBreak/>
         <w:t>(</w:t>
       </w:r>
       <w:r>
@@ -23596,6 +23602,7 @@
           <w:szCs w:val="20"/>
           <w:lang w:val="es-ES"/>
         </w:rPr>
+        <w:lastRenderedPageBreak/>
         <w:t>(</w:t>
       </w:r>
       <w:r>
@@ -24670,17 +24677,92 @@
     </w:p>
     <w:p>
       <w:pPr>
-        <w:rPr>
-          <w:lang w:val="es-ES"/>
-        </w:rPr>
-      </w:pPr>
+        <w:pStyle w:val="Ttulo1"/>
+        <w:rPr>
+          <w:sz w:val="24"/>
+          <w:szCs w:val="24"/>
+          <w:lang w:val="es-ES"/>
+        </w:rPr>
+      </w:pPr>
+      <w:r>
+        <w:rPr>
+          <w:sz w:val="24"/>
+          <w:szCs w:val="24"/>
+          <w:lang w:val="es-ES"/>
+        </w:rPr>
+        <w:lastRenderedPageBreak/>
+        <w:t xml:space="preserve">13. </w:t>
+      </w:r>
+      <w:r>
+        <w:rPr>
+          <w:sz w:val="24"/>
+          <w:szCs w:val="24"/>
+          <w:lang w:val="es-ES"/>
+        </w:rPr>
+        <w:t xml:space="preserve">Tablas, </w:t>
+      </w:r>
       <w:proofErr w:type="spellStart"/>
       <w:r>
         <w:rPr>
-          <w:lang w:val="es-ES"/>
-        </w:rPr>
-        <w:lastRenderedPageBreak/>
-        <w:t>gsdgdf</w:t>
+          <w:sz w:val="24"/>
+          <w:szCs w:val="24"/>
+          <w:lang w:val="es-ES"/>
+        </w:rPr>
+        <w:t>Views</w:t>
+      </w:r>
+      <w:proofErr w:type="spellEnd"/>
+      <w:r>
+        <w:rPr>
+          <w:sz w:val="24"/>
+          <w:szCs w:val="24"/>
+          <w:lang w:val="es-ES"/>
+        </w:rPr>
+        <w:t xml:space="preserve">, </w:t>
+      </w:r>
+      <w:proofErr w:type="spellStart"/>
+      <w:r>
+        <w:rPr>
+          <w:sz w:val="24"/>
+          <w:szCs w:val="24"/>
+          <w:lang w:val="es-ES"/>
+        </w:rPr>
+        <w:t>Stored</w:t>
+      </w:r>
+      <w:proofErr w:type="spellEnd"/>
+      <w:r>
+        <w:rPr>
+          <w:sz w:val="24"/>
+          <w:szCs w:val="24"/>
+          <w:lang w:val="es-ES"/>
+        </w:rPr>
+        <w:t xml:space="preserve"> </w:t>
+      </w:r>
+      <w:proofErr w:type="spellStart"/>
+      <w:r>
+        <w:rPr>
+          <w:sz w:val="24"/>
+          <w:szCs w:val="24"/>
+          <w:lang w:val="es-ES"/>
+        </w:rPr>
+        <w:t>Procedures</w:t>
+      </w:r>
+      <w:proofErr w:type="spellEnd"/>
+      <w:r>
+        <w:rPr>
+          <w:sz w:val="24"/>
+          <w:szCs w:val="24"/>
+          <w:lang w:val="es-ES"/>
+        </w:rPr>
+        <w:t xml:space="preserve"> y funciones en </w:t>
+      </w:r>
+      <w:proofErr w:type="spellStart"/>
+      <w:r>
+        <w:rPr>
+          <w:sz w:val="24"/>
+          <w:szCs w:val="24"/>
+          <w:lang w:val="es-ES"/>
+        </w:rPr>
+        <w:t>Workbench</w:t>
       </w:r>
       <w:proofErr w:type="spellEnd"/>
     </w:p>
@@ -24693,17 +24775,51 @@
     </w:p>
     <w:p>
       <w:pPr>
-        <w:rPr>
-          <w:lang w:val="es-ES"/>
-        </w:rPr>
-      </w:pPr>
-    </w:p>
-    <w:p>
-      <w:pPr>
-        <w:rPr>
-          <w:lang w:val="es-ES"/>
-        </w:rPr>
-      </w:pPr>
+        <w:jc w:val="center"/>
+        <w:rPr>
+          <w:lang w:val="es-ES"/>
+        </w:rPr>
+      </w:pPr>
+      <w:r>
+        <w:rPr>
+          <w:lang w:val="es-ES"/>
+        </w:rPr>
+        <w:drawing>
+          <wp:inline distT="0" distB="0" distL="0" distR="0" wp14:anchorId="0D2BA232" wp14:editId="17C321FE">
+            <wp:extent cx="2724530" cy="5315692"/>
+            <wp:effectExtent l="0" t="0" r="0" b="0"/>
+            <wp:docPr id="1094352514" name="Imagen 1" descr="Interfaz de usuario gráfica, Aplicación&#10;&#10;Descripción generada automáticamente"/>
+            <wp:cNvGraphicFramePr>
+              <a:graphicFrameLocks xmlns:a="http://schemas.openxmlformats.org/drawingml/2006/main" noChangeAspect="1"/>
+            </wp:cNvGraphicFramePr>
+            <a:graphic xmlns:a="http://schemas.openxmlformats.org/drawingml/2006/main">
+              <a:graphicData uri="http://schemas.openxmlformats.org/drawingml/2006/picture">
+                <pic:pic xmlns:pic="http://schemas.openxmlformats.org/drawingml/2006/picture">
+                  <pic:nvPicPr>
+                    <pic:cNvPr id="1094352514" name="Imagen 1" descr="Interfaz de usuario gráfica, Aplicación&#10;&#10;Descripción generada automáticamente"/>
+                    <pic:cNvPicPr/>
+                  </pic:nvPicPr>
+                  <pic:blipFill>
+                    <a:blip r:embed="rId19"/>
+                    <a:stretch>
+                      <a:fillRect/>
+                    </a:stretch>
+                  </pic:blipFill>
+                  <pic:spPr>
+                    <a:xfrm>
+                      <a:off x="0" y="0"/>
+                      <a:ext cx="2724530" cy="5315692"/>
+                    </a:xfrm>
+                    <a:prstGeom prst="rect">
+                      <a:avLst/>
+                    </a:prstGeom>
+                  </pic:spPr>
+                </pic:pic>
+              </a:graphicData>
+            </a:graphic>
+          </wp:inline>
+        </w:drawing>
+      </w:r>
     </w:p>
     <w:p>
       <w:pPr>

</xml_diff>